<commit_message>
Updated with more info
git-tfs-id: [https://tfs.omnicloud.local/tfs/cco%20program/]$/eCoaching_V2;C34519
</commit_message>
<xml_diff>
--- a/Project Management/eCL OY4/CCO OY4_eCoaching Log Software List.docx
+++ b/Project Management/eCL OY4/CCO OY4_eCoaching Log Software List.docx
@@ -8,8 +8,6 @@
           <w:b/>
         </w:rPr>
       </w:pPr>
-      <w:bookmarkStart w:id="0" w:name="_GoBack"/>
-      <w:bookmarkEnd w:id="0"/>
       <w:r>
         <w:rPr>
           <w:b/>
@@ -46,6 +44,57 @@
         <w:t>WinZip 12.0</w:t>
       </w:r>
     </w:p>
+    <w:p/>
+    <w:p>
+      <w:r>
+        <w:t>7-Zip</w:t>
+      </w:r>
+    </w:p>
+    <w:p>
+      <w:r>
+        <w:t>Internet Explorer</w:t>
+      </w:r>
+      <w:bookmarkStart w:id="0" w:name="_GoBack"/>
+      <w:bookmarkEnd w:id="0"/>
+    </w:p>
+    <w:p>
+      <w:r>
+        <w:t>BMC Server Automation RSCD Agent</w:t>
+      </w:r>
+    </w:p>
+    <w:p>
+      <w:r>
+        <w:t>FireEye Agent</w:t>
+      </w:r>
+    </w:p>
+    <w:p>
+      <w:r>
+        <w:t>Microsoft Silverlight</w:t>
+      </w:r>
+    </w:p>
+    <w:p>
+      <w:r>
+        <w:t>RSA Authentication Agent</w:t>
+      </w:r>
+    </w:p>
+    <w:p>
+      <w:r>
+        <w:t>Symantec Endpoint Protection</w:t>
+      </w:r>
+    </w:p>
+    <w:p>
+      <w:r>
+        <w:t>VMWare Tools</w:t>
+      </w:r>
+    </w:p>
+    <w:p>
+      <w:pPr>
+        <w:rPr>
+          <w:color w:val="1F497D"/>
+        </w:rPr>
+      </w:pPr>
+    </w:p>
+    <w:p/>
     <w:p/>
     <w:p>
       <w:pPr>
@@ -955,21 +1004,6 @@
 </file>
 
 <file path=customXml/item1.xml><?xml version="1.0" encoding="utf-8"?>
-<?mso-contentType ?>
-<FormTemplates xmlns="http://schemas.microsoft.com/sharepoint/v3/contenttype/forms">
-  <Display>DocumentLibraryForm</Display>
-  <Edit>DocumentLibraryForm</Edit>
-  <New>DocumentLibraryForm</New>
-</FormTemplates>
-</file>
-
-<file path=customXml/item2.xml><?xml version="1.0" encoding="utf-8"?>
-<p:properties xmlns:p="http://schemas.microsoft.com/office/2006/metadata/properties" xmlns:xsi="http://www.w3.org/2001/XMLSchema-instance" xmlns:pc="http://schemas.microsoft.com/office/infopath/2007/PartnerControls">
-  <documentManagement/>
-</p:properties>
-</file>
-
-<file path=customXml/item3.xml><?xml version="1.0" encoding="utf-8"?>
 <ct:contentTypeSchema xmlns:ct="http://schemas.microsoft.com/office/2006/metadata/contentType" xmlns:ma="http://schemas.microsoft.com/office/2006/metadata/properties/metaAttributes" ct:_="" ma:_="" ma:contentTypeName="Document" ma:contentTypeID="0x0101009E5C6E04F5F2CA4DBF07DC2DA055DA5A" ma:contentTypeVersion="0" ma:contentTypeDescription="Create a new document." ma:contentTypeScope="" ma:versionID="b67af60ff7fc8b8e5184fdb460baaf96">
   <xsd:schema xmlns:xsd="http://www.w3.org/2001/XMLSchema" xmlns:xs="http://www.w3.org/2001/XMLSchema" xmlns:p="http://schemas.microsoft.com/office/2006/metadata/properties" targetNamespace="http://schemas.microsoft.com/office/2006/metadata/properties" ma:root="true" ma:fieldsID="c64490b4aec6201516c3a874156f37b2">
     <xsd:element name="properties">
@@ -1083,10 +1117,33 @@
 </ct:contentTypeSchema>
 </file>
 
+<file path=customXml/item2.xml><?xml version="1.0" encoding="utf-8"?>
+<p:properties xmlns:p="http://schemas.microsoft.com/office/2006/metadata/properties" xmlns:xsi="http://www.w3.org/2001/XMLSchema-instance" xmlns:pc="http://schemas.microsoft.com/office/infopath/2007/PartnerControls">
+  <documentManagement/>
+</p:properties>
+</file>
+
+<file path=customXml/item3.xml><?xml version="1.0" encoding="utf-8"?>
+<?mso-contentType ?>
+<FormTemplates xmlns="http://schemas.microsoft.com/sharepoint/v3/contenttype/forms">
+  <Display>DocumentLibraryForm</Display>
+  <Edit>DocumentLibraryForm</Edit>
+  <New>DocumentLibraryForm</New>
+</FormTemplates>
+</file>
+
 <file path=customXml/itemProps1.xml><?xml version="1.0" encoding="utf-8"?>
-<ds:datastoreItem xmlns:ds="http://schemas.openxmlformats.org/officeDocument/2006/customXml" ds:itemID="{8D354943-B5D5-4913-B0FA-9A13B4F258D1}">
+<ds:datastoreItem xmlns:ds="http://schemas.openxmlformats.org/officeDocument/2006/customXml" ds:itemID="{9750548F-19D3-4CC9-AF1A-1057511D72F8}">
   <ds:schemaRefs>
-    <ds:schemaRef ds:uri="http://schemas.microsoft.com/sharepoint/v3/contenttype/forms"/>
+    <ds:schemaRef ds:uri="http://schemas.microsoft.com/office/2006/metadata/contentType"/>
+    <ds:schemaRef ds:uri="http://schemas.microsoft.com/office/2006/metadata/properties/metaAttributes"/>
+    <ds:schemaRef ds:uri="http://www.w3.org/2001/XMLSchema"/>
+    <ds:schemaRef ds:uri="http://schemas.microsoft.com/office/2006/metadata/properties"/>
+    <ds:schemaRef ds:uri="http://schemas.openxmlformats.org/package/2006/metadata/core-properties"/>
+    <ds:schemaRef ds:uri="http://purl.org/dc/elements/1.1/"/>
+    <ds:schemaRef ds:uri="http://purl.org/dc/terms/"/>
+    <ds:schemaRef ds:uri="http://schemas.microsoft.com/internal/obd"/>
+    <ds:schemaRef ds:uri="http://schemas.microsoft.com/office/infopath/2007/PartnerControls"/>
   </ds:schemaRefs>
 </ds:datastoreItem>
 </file>
@@ -1101,17 +1158,9 @@
 </file>
 
 <file path=customXml/itemProps3.xml><?xml version="1.0" encoding="utf-8"?>
-<ds:datastoreItem xmlns:ds="http://schemas.openxmlformats.org/officeDocument/2006/customXml" ds:itemID="{9750548F-19D3-4CC9-AF1A-1057511D72F8}">
+<ds:datastoreItem xmlns:ds="http://schemas.openxmlformats.org/officeDocument/2006/customXml" ds:itemID="{8D354943-B5D5-4913-B0FA-9A13B4F258D1}">
   <ds:schemaRefs>
-    <ds:schemaRef ds:uri="http://schemas.microsoft.com/office/2006/metadata/contentType"/>
-    <ds:schemaRef ds:uri="http://schemas.microsoft.com/office/2006/metadata/properties/metaAttributes"/>
-    <ds:schemaRef ds:uri="http://www.w3.org/2001/XMLSchema"/>
-    <ds:schemaRef ds:uri="http://schemas.microsoft.com/office/2006/metadata/properties"/>
-    <ds:schemaRef ds:uri="http://schemas.openxmlformats.org/package/2006/metadata/core-properties"/>
-    <ds:schemaRef ds:uri="http://purl.org/dc/elements/1.1/"/>
-    <ds:schemaRef ds:uri="http://purl.org/dc/terms/"/>
-    <ds:schemaRef ds:uri="http://schemas.microsoft.com/internal/obd"/>
-    <ds:schemaRef ds:uri="http://schemas.microsoft.com/office/infopath/2007/PartnerControls"/>
+    <ds:schemaRef ds:uri="http://schemas.microsoft.com/sharepoint/v3/contenttype/forms"/>
   </ds:schemaRefs>
 </ds:datastoreItem>
 </file>
</xml_diff>